<commit_message>
after mon sep 23
</commit_message>
<xml_diff>
--- a/week6_sep23-27/cis400_exam1PRAC_sol230.docx
+++ b/week6_sep23-27/cis400_exam1PRAC_sol230.docx
@@ -342,11 +342,15 @@
         </w:numPr>
         <w:rPr>
           <w:rFonts w:cstheme="minorHAnsi"/>
-        </w:rPr>
-      </w:pPr>
-      <w:r>
-        <w:rPr>
-          <w:rFonts w:cstheme="minorHAnsi"/>
+          <w:b/>
+          <w:bCs/>
+        </w:rPr>
+      </w:pPr>
+      <w:r>
+        <w:rPr>
+          <w:rFonts w:cstheme="minorHAnsi"/>
+          <w:b/>
+          <w:bCs/>
         </w:rPr>
         <w:t>Receive the properties and behaviors of another class</w:t>
       </w:r>
@@ -476,11 +480,15 @@
         </w:numPr>
         <w:rPr>
           <w:rFonts w:cstheme="minorHAnsi"/>
-        </w:rPr>
-      </w:pPr>
-      <w:r>
-        <w:rPr>
-          <w:rFonts w:cstheme="minorHAnsi"/>
+          <w:b/>
+          <w:bCs/>
+        </w:rPr>
+      </w:pPr>
+      <w:r>
+        <w:rPr>
+          <w:rFonts w:cstheme="minorHAnsi"/>
+          <w:b/>
+          <w:bCs/>
         </w:rPr>
         <w:t>Static members can be accessed using the name of a class, while non-static members cannot</w:t>
       </w:r>
@@ -562,11 +570,15 @@
         </w:numPr>
         <w:rPr>
           <w:rFonts w:cstheme="minorHAnsi"/>
-        </w:rPr>
-      </w:pPr>
-      <w:r>
-        <w:rPr>
-          <w:rFonts w:cstheme="minorHAnsi"/>
+          <w:b/>
+          <w:bCs/>
+        </w:rPr>
+      </w:pPr>
+      <w:r>
+        <w:rPr>
+          <w:rFonts w:cstheme="minorHAnsi"/>
+          <w:b/>
+          <w:bCs/>
         </w:rPr>
         <w:t>The practice of bundling related data and operations</w:t>
       </w:r>
@@ -660,11 +672,15 @@
         </w:numPr>
         <w:rPr>
           <w:rFonts w:cstheme="minorHAnsi"/>
-        </w:rPr>
-      </w:pPr>
-      <w:r>
-        <w:rPr>
-          <w:rFonts w:cstheme="minorHAnsi"/>
+          <w:b/>
+          <w:bCs/>
+        </w:rPr>
+      </w:pPr>
+      <w:r>
+        <w:rPr>
+          <w:rFonts w:cstheme="minorHAnsi"/>
+          <w:b/>
+          <w:bCs/>
         </w:rPr>
         <w:t>Objects of different classes to be treated as if they are objects of the same class</w:t>
       </w:r>
@@ -818,23 +834,31 @@
         </w:numPr>
         <w:rPr>
           <w:rFonts w:cstheme="minorHAnsi"/>
-        </w:rPr>
-      </w:pPr>
-      <w:r>
-        <w:rPr>
-          <w:rFonts w:cstheme="minorHAnsi"/>
+          <w:b/>
+          <w:bCs/>
+        </w:rPr>
+      </w:pPr>
+      <w:r>
+        <w:rPr>
+          <w:rFonts w:cstheme="minorHAnsi"/>
+          <w:b/>
+          <w:bCs/>
         </w:rPr>
         <w:t xml:space="preserve">When you want to expose read-only or calculated values while </w:t>
       </w:r>
       <w:r>
         <w:rPr>
           <w:rFonts w:cstheme="minorHAnsi"/>
+          <w:b/>
+          <w:bCs/>
         </w:rPr>
         <w:t>hiding</w:t>
       </w:r>
       <w:r>
         <w:rPr>
           <w:rFonts w:cstheme="minorHAnsi"/>
+          <w:b/>
+          <w:bCs/>
         </w:rPr>
         <w:t xml:space="preserve"> the underlying data</w:t>
       </w:r>
@@ -1048,6 +1072,16 @@
         </w:rPr>
         <w:t xml:space="preserve">public class VotingMachine </w:t>
       </w:r>
+      <w:r>
+        <w:rPr>
+          <w:rFonts w:ascii="Consolas" w:hAnsi="Consolas" w:cstheme="minorHAnsi"/>
+          <w:b/>
+          <w:bCs/>
+          <w:sz w:val="20"/>
+          <w:szCs w:val="20"/>
+        </w:rPr>
+        <w:t>: IElection</w:t>
+      </w:r>
     </w:p>
     <w:p>
       <w:pPr>
@@ -1282,7 +1316,7 @@
           <w:sz w:val="20"/>
           <w:szCs w:val="20"/>
         </w:rPr>
-        <w:t xml:space="preserve"> Candidate _</w:t>
+        <w:t xml:space="preserve"> Candidate </w:t>
       </w:r>
       <w:r>
         <w:rPr>
@@ -1734,6 +1768,26 @@
           <w:szCs w:val="20"/>
         </w:rPr>
       </w:pPr>
+      <w:r>
+        <w:rPr>
+          <w:rFonts w:ascii="Consolas" w:hAnsi="Consolas" w:cstheme="minorHAnsi"/>
+          <w:b/>
+          <w:bCs/>
+          <w:sz w:val="20"/>
+          <w:szCs w:val="20"/>
+        </w:rPr>
+        <w:tab/>
+      </w:r>
+      <w:r>
+        <w:rPr>
+          <w:rFonts w:ascii="Consolas" w:hAnsi="Consolas" w:cstheme="minorHAnsi"/>
+          <w:b/>
+          <w:bCs/>
+          <w:sz w:val="20"/>
+          <w:szCs w:val="20"/>
+        </w:rPr>
+        <w:t>public void Vote(string n) {</w:t>
+      </w:r>
     </w:p>
     <w:p>
       <w:pPr>
@@ -1748,6 +1802,27 @@
           <w:szCs w:val="20"/>
         </w:rPr>
       </w:pPr>
+      <w:r>
+        <w:rPr>
+          <w:rFonts w:ascii="Consolas" w:hAnsi="Consolas" w:cstheme="minorHAnsi"/>
+          <w:b/>
+          <w:bCs/>
+          <w:sz w:val="20"/>
+          <w:szCs w:val="20"/>
+        </w:rPr>
+        <w:tab/>
+      </w:r>
+      <w:r>
+        <w:rPr>
+          <w:rFonts w:ascii="Consolas" w:hAnsi="Consolas" w:cstheme="minorHAnsi"/>
+          <w:b/>
+          <w:bCs/>
+          <w:sz w:val="20"/>
+          <w:szCs w:val="20"/>
+        </w:rPr>
+        <w:tab/>
+        <w:t>if (Cand1.Name == n) Cand1.Votes++;</w:t>
+      </w:r>
     </w:p>
     <w:p>
       <w:pPr>
@@ -1762,6 +1837,27 @@
           <w:szCs w:val="20"/>
         </w:rPr>
       </w:pPr>
+      <w:r>
+        <w:rPr>
+          <w:rFonts w:ascii="Consolas" w:hAnsi="Consolas" w:cstheme="minorHAnsi"/>
+          <w:b/>
+          <w:bCs/>
+          <w:sz w:val="20"/>
+          <w:szCs w:val="20"/>
+        </w:rPr>
+        <w:tab/>
+      </w:r>
+      <w:r>
+        <w:rPr>
+          <w:rFonts w:ascii="Consolas" w:hAnsi="Consolas" w:cstheme="minorHAnsi"/>
+          <w:b/>
+          <w:bCs/>
+          <w:sz w:val="20"/>
+          <w:szCs w:val="20"/>
+        </w:rPr>
+        <w:tab/>
+        <w:t>else if (Cand2.Name == n) Cand2.Votes++;</w:t>
+      </w:r>
     </w:p>
     <w:p>
       <w:pPr>
@@ -1776,6 +1872,17 @@
           <w:szCs w:val="20"/>
         </w:rPr>
       </w:pPr>
+      <w:r>
+        <w:rPr>
+          <w:rFonts w:ascii="Consolas" w:hAnsi="Consolas" w:cstheme="minorHAnsi"/>
+          <w:b/>
+          <w:bCs/>
+          <w:sz w:val="20"/>
+          <w:szCs w:val="20"/>
+        </w:rPr>
+        <w:tab/>
+        <w:t>}</w:t>
+      </w:r>
     </w:p>
     <w:p>
       <w:pPr>
@@ -1804,11 +1911,46 @@
           <w:szCs w:val="20"/>
         </w:rPr>
       </w:pPr>
+      <w:r>
+        <w:rPr>
+          <w:rFonts w:ascii="Consolas" w:hAnsi="Consolas" w:cstheme="minorHAnsi"/>
+          <w:b/>
+          <w:bCs/>
+          <w:sz w:val="20"/>
+          <w:szCs w:val="20"/>
+        </w:rPr>
+        <w:tab/>
+        <w:t>public string Winner</w:t>
+      </w:r>
     </w:p>
     <w:p>
       <w:pPr>
         <w:pStyle w:val="ListParagraph"/>
         <w:spacing w:after="0"/>
+        <w:ind w:left="360" w:firstLine="360"/>
+        <w:rPr>
+          <w:rFonts w:ascii="Consolas" w:hAnsi="Consolas" w:cstheme="minorHAnsi"/>
+          <w:b/>
+          <w:bCs/>
+          <w:sz w:val="20"/>
+          <w:szCs w:val="20"/>
+        </w:rPr>
+      </w:pPr>
+      <w:r>
+        <w:rPr>
+          <w:rFonts w:ascii="Consolas" w:hAnsi="Consolas" w:cstheme="minorHAnsi"/>
+          <w:b/>
+          <w:bCs/>
+          <w:sz w:val="20"/>
+          <w:szCs w:val="20"/>
+        </w:rPr>
+        <w:t>{</w:t>
+      </w:r>
+    </w:p>
+    <w:p>
+      <w:pPr>
+        <w:pStyle w:val="ListParagraph"/>
+        <w:spacing w:after="0"/>
         <w:ind w:left="360"/>
         <w:rPr>
           <w:rFonts w:ascii="Consolas" w:hAnsi="Consolas" w:cstheme="minorHAnsi"/>
@@ -1818,6 +1960,27 @@
           <w:szCs w:val="20"/>
         </w:rPr>
       </w:pPr>
+      <w:r>
+        <w:rPr>
+          <w:rFonts w:ascii="Consolas" w:hAnsi="Consolas" w:cstheme="minorHAnsi"/>
+          <w:b/>
+          <w:bCs/>
+          <w:sz w:val="20"/>
+          <w:szCs w:val="20"/>
+        </w:rPr>
+        <w:tab/>
+      </w:r>
+      <w:r>
+        <w:rPr>
+          <w:rFonts w:ascii="Consolas" w:hAnsi="Consolas" w:cstheme="minorHAnsi"/>
+          <w:b/>
+          <w:bCs/>
+          <w:sz w:val="20"/>
+          <w:szCs w:val="20"/>
+        </w:rPr>
+        <w:tab/>
+        <w:t>get</w:t>
+      </w:r>
     </w:p>
     <w:p>
       <w:pPr>
@@ -1832,6 +1995,27 @@
           <w:szCs w:val="20"/>
         </w:rPr>
       </w:pPr>
+      <w:r>
+        <w:rPr>
+          <w:rFonts w:ascii="Consolas" w:hAnsi="Consolas" w:cstheme="minorHAnsi"/>
+          <w:b/>
+          <w:bCs/>
+          <w:sz w:val="20"/>
+          <w:szCs w:val="20"/>
+        </w:rPr>
+        <w:tab/>
+      </w:r>
+      <w:r>
+        <w:rPr>
+          <w:rFonts w:ascii="Consolas" w:hAnsi="Consolas" w:cstheme="minorHAnsi"/>
+          <w:b/>
+          <w:bCs/>
+          <w:sz w:val="20"/>
+          <w:szCs w:val="20"/>
+        </w:rPr>
+        <w:tab/>
+        <w:t>{</w:t>
+      </w:r>
     </w:p>
     <w:p>
       <w:pPr>
@@ -1846,6 +2030,46 @@
           <w:szCs w:val="20"/>
         </w:rPr>
       </w:pPr>
+      <w:r>
+        <w:rPr>
+          <w:rFonts w:ascii="Consolas" w:hAnsi="Consolas" w:cstheme="minorHAnsi"/>
+          <w:b/>
+          <w:bCs/>
+          <w:sz w:val="20"/>
+          <w:szCs w:val="20"/>
+        </w:rPr>
+        <w:tab/>
+      </w:r>
+      <w:r>
+        <w:rPr>
+          <w:rFonts w:ascii="Consolas" w:hAnsi="Consolas" w:cstheme="minorHAnsi"/>
+          <w:b/>
+          <w:bCs/>
+          <w:sz w:val="20"/>
+          <w:szCs w:val="20"/>
+        </w:rPr>
+        <w:tab/>
+      </w:r>
+      <w:r>
+        <w:rPr>
+          <w:rFonts w:ascii="Consolas" w:hAnsi="Consolas" w:cstheme="minorHAnsi"/>
+          <w:b/>
+          <w:bCs/>
+          <w:sz w:val="20"/>
+          <w:szCs w:val="20"/>
+        </w:rPr>
+        <w:tab/>
+      </w:r>
+      <w:r>
+        <w:rPr>
+          <w:rFonts w:ascii="Consolas" w:hAnsi="Consolas" w:cstheme="minorHAnsi"/>
+          <w:b/>
+          <w:bCs/>
+          <w:sz w:val="20"/>
+          <w:szCs w:val="20"/>
+        </w:rPr>
+        <w:t>if (Cand1.Votes &gt;= Cand2.Votes) return Cand1.Name;</w:t>
+      </w:r>
     </w:p>
     <w:p>
       <w:pPr>
@@ -1860,6 +2084,37 @@
           <w:szCs w:val="20"/>
         </w:rPr>
       </w:pPr>
+      <w:r>
+        <w:rPr>
+          <w:rFonts w:ascii="Consolas" w:hAnsi="Consolas" w:cstheme="minorHAnsi"/>
+          <w:b/>
+          <w:bCs/>
+          <w:sz w:val="20"/>
+          <w:szCs w:val="20"/>
+        </w:rPr>
+        <w:tab/>
+      </w:r>
+      <w:r>
+        <w:rPr>
+          <w:rFonts w:ascii="Consolas" w:hAnsi="Consolas" w:cstheme="minorHAnsi"/>
+          <w:b/>
+          <w:bCs/>
+          <w:sz w:val="20"/>
+          <w:szCs w:val="20"/>
+        </w:rPr>
+        <w:tab/>
+      </w:r>
+      <w:r>
+        <w:rPr>
+          <w:rFonts w:ascii="Consolas" w:hAnsi="Consolas" w:cstheme="minorHAnsi"/>
+          <w:b/>
+          <w:bCs/>
+          <w:sz w:val="20"/>
+          <w:szCs w:val="20"/>
+        </w:rPr>
+        <w:tab/>
+        <w:t>else return Cand2.Name;</w:t>
+      </w:r>
     </w:p>
     <w:p>
       <w:pPr>
@@ -1874,6 +2129,27 @@
           <w:szCs w:val="20"/>
         </w:rPr>
       </w:pPr>
+      <w:r>
+        <w:rPr>
+          <w:rFonts w:ascii="Consolas" w:hAnsi="Consolas" w:cstheme="minorHAnsi"/>
+          <w:b/>
+          <w:bCs/>
+          <w:sz w:val="20"/>
+          <w:szCs w:val="20"/>
+        </w:rPr>
+        <w:tab/>
+      </w:r>
+      <w:r>
+        <w:rPr>
+          <w:rFonts w:ascii="Consolas" w:hAnsi="Consolas" w:cstheme="minorHAnsi"/>
+          <w:b/>
+          <w:bCs/>
+          <w:sz w:val="20"/>
+          <w:szCs w:val="20"/>
+        </w:rPr>
+        <w:tab/>
+        <w:t>}</w:t>
+      </w:r>
     </w:p>
     <w:p>
       <w:pPr>
@@ -1888,6 +2164,17 @@
           <w:szCs w:val="20"/>
         </w:rPr>
       </w:pPr>
+      <w:r>
+        <w:rPr>
+          <w:rFonts w:ascii="Consolas" w:hAnsi="Consolas" w:cstheme="minorHAnsi"/>
+          <w:b/>
+          <w:bCs/>
+          <w:sz w:val="20"/>
+          <w:szCs w:val="20"/>
+        </w:rPr>
+        <w:tab/>
+        <w:t>}</w:t>
+      </w:r>
     </w:p>
     <w:p>
       <w:pPr>
@@ -2045,6 +2332,18 @@
     </w:p>
     <w:p>
       <w:pPr>
+        <w:spacing w:after="0"/>
+        <w:rPr>
+          <w:rFonts w:ascii="Consolas" w:hAnsi="Consolas" w:cstheme="minorHAnsi"/>
+          <w:b/>
+          <w:bCs/>
+          <w:sz w:val="20"/>
+          <w:szCs w:val="20"/>
+        </w:rPr>
+      </w:pPr>
+    </w:p>
+    <w:p>
+      <w:pPr>
         <w:pStyle w:val="ListParagraph"/>
         <w:spacing w:after="0"/>
         <w:ind w:left="360"/>
@@ -2056,6 +2355,16 @@
           <w:szCs w:val="20"/>
         </w:rPr>
       </w:pPr>
+      <w:r>
+        <w:rPr>
+          <w:rFonts w:ascii="Consolas" w:hAnsi="Consolas" w:cstheme="minorHAnsi"/>
+          <w:b/>
+          <w:bCs/>
+          <w:sz w:val="20"/>
+          <w:szCs w:val="20"/>
+        </w:rPr>
+        <w:t>}</w:t>
+      </w:r>
     </w:p>
     <w:p>
       <w:pPr>
@@ -2070,44 +2379,6 @@
           <w:szCs w:val="20"/>
         </w:rPr>
       </w:pPr>
-    </w:p>
-    <w:p>
-      <w:pPr>
-        <w:pStyle w:val="ListParagraph"/>
-        <w:spacing w:after="0"/>
-        <w:ind w:left="360"/>
-        <w:rPr>
-          <w:rFonts w:ascii="Consolas" w:hAnsi="Consolas" w:cstheme="minorHAnsi"/>
-          <w:b/>
-          <w:bCs/>
-          <w:sz w:val="20"/>
-          <w:szCs w:val="20"/>
-        </w:rPr>
-      </w:pPr>
-    </w:p>
-    <w:p>
-      <w:pPr>
-        <w:pStyle w:val="ListParagraph"/>
-        <w:spacing w:after="0"/>
-        <w:ind w:left="360"/>
-        <w:rPr>
-          <w:rFonts w:ascii="Consolas" w:hAnsi="Consolas" w:cstheme="minorHAnsi"/>
-          <w:b/>
-          <w:bCs/>
-          <w:sz w:val="20"/>
-          <w:szCs w:val="20"/>
-        </w:rPr>
-      </w:pPr>
-      <w:r>
-        <w:rPr>
-          <w:rFonts w:ascii="Consolas" w:hAnsi="Consolas" w:cstheme="minorHAnsi"/>
-          <w:b/>
-          <w:bCs/>
-          <w:sz w:val="20"/>
-          <w:szCs w:val="20"/>
-        </w:rPr>
-        <w:t>}</w:t>
-      </w:r>
     </w:p>
     <w:p>
       <w:pPr>
@@ -2753,6 +3024,164 @@
           <w:rFonts w:cstheme="minorHAnsi"/>
         </w:rPr>
       </w:pPr>
+      <w:r>
+        <w:rPr>
+          <w:rFonts w:cstheme="minorHAnsi"/>
+        </w:rPr>
+        <w:t>4</w:t>
+      </w:r>
+    </w:p>
+    <w:p>
+      <w:pPr>
+        <w:rPr>
+          <w:rFonts w:cstheme="minorHAnsi"/>
+        </w:rPr>
+      </w:pPr>
+      <w:r>
+        <w:rPr>
+          <w:rFonts w:cstheme="minorHAnsi"/>
+        </w:rPr>
+        <w:t>Vehicle</w:t>
+      </w:r>
+    </w:p>
+    <w:p>
+      <w:pPr>
+        <w:rPr>
+          <w:rFonts w:cstheme="minorHAnsi"/>
+        </w:rPr>
+      </w:pPr>
+    </w:p>
+    <w:p>
+      <w:pPr>
+        <w:rPr>
+          <w:rFonts w:cstheme="minorHAnsi"/>
+        </w:rPr>
+      </w:pPr>
+      <w:r>
+        <w:rPr>
+          <w:rFonts w:cstheme="minorHAnsi"/>
+        </w:rPr>
+        <w:t>4</w:t>
+      </w:r>
+    </w:p>
+    <w:p>
+      <w:pPr>
+        <w:rPr>
+          <w:rFonts w:cstheme="minorHAnsi"/>
+        </w:rPr>
+      </w:pPr>
+      <w:r>
+        <w:rPr>
+          <w:rFonts w:cstheme="minorHAnsi"/>
+        </w:rPr>
+        <w:lastRenderedPageBreak/>
+        <w:t>Vehicle</w:t>
+      </w:r>
+    </w:p>
+    <w:p>
+      <w:pPr>
+        <w:rPr>
+          <w:rFonts w:cstheme="minorHAnsi"/>
+        </w:rPr>
+      </w:pPr>
+      <w:r>
+        <w:rPr>
+          <w:rFonts w:cstheme="minorHAnsi"/>
+        </w:rPr>
+        <w:t>Car</w:t>
+      </w:r>
+    </w:p>
+    <w:p>
+      <w:pPr>
+        <w:rPr>
+          <w:rFonts w:cstheme="minorHAnsi"/>
+        </w:rPr>
+      </w:pPr>
+    </w:p>
+    <w:p>
+      <w:pPr>
+        <w:rPr>
+          <w:rFonts w:cstheme="minorHAnsi"/>
+        </w:rPr>
+      </w:pPr>
+      <w:r>
+        <w:rPr>
+          <w:rFonts w:cstheme="minorHAnsi"/>
+        </w:rPr>
+        <w:t>3</w:t>
+      </w:r>
+    </w:p>
+    <w:p>
+      <w:pPr>
+        <w:rPr>
+          <w:rFonts w:cstheme="minorHAnsi"/>
+        </w:rPr>
+      </w:pPr>
+      <w:r>
+        <w:rPr>
+          <w:rFonts w:cstheme="minorHAnsi"/>
+        </w:rPr>
+        <w:t>Vehicle</w:t>
+      </w:r>
+    </w:p>
+    <w:p>
+      <w:pPr>
+        <w:rPr>
+          <w:rFonts w:cstheme="minorHAnsi"/>
+        </w:rPr>
+      </w:pPr>
+      <w:r>
+        <w:rPr>
+          <w:rFonts w:cstheme="minorHAnsi"/>
+        </w:rPr>
+        <w:t>Car</w:t>
+      </w:r>
+    </w:p>
+    <w:p>
+      <w:pPr>
+        <w:rPr>
+          <w:rFonts w:cstheme="minorHAnsi"/>
+        </w:rPr>
+      </w:pPr>
+      <w:r>
+        <w:rPr>
+          <w:rFonts w:cstheme="minorHAnsi"/>
+        </w:rPr>
+        <w:t>Slingshot</w:t>
+      </w:r>
+    </w:p>
+    <w:p>
+      <w:pPr>
+        <w:rPr>
+          <w:rFonts w:cstheme="minorHAnsi"/>
+        </w:rPr>
+      </w:pPr>
+    </w:p>
+    <w:p>
+      <w:pPr>
+        <w:rPr>
+          <w:rFonts w:cstheme="minorHAnsi"/>
+        </w:rPr>
+      </w:pPr>
+      <w:r>
+        <w:rPr>
+          <w:rFonts w:cstheme="minorHAnsi"/>
+        </w:rPr>
+        <w:t>4</w:t>
+      </w:r>
+    </w:p>
+    <w:p>
+      <w:pPr>
+        <w:rPr>
+          <w:rFonts w:cstheme="minorHAnsi"/>
+        </w:rPr>
+      </w:pPr>
+      <w:r>
+        <w:rPr>
+          <w:rFonts w:cstheme="minorHAnsi"/>
+        </w:rPr>
+        <w:t>Vehicle</w:t>
+      </w:r>
     </w:p>
     <w:p>
       <w:pPr>
@@ -3010,6 +3439,120 @@
           <w:rFonts w:cstheme="minorHAnsi"/>
         </w:rPr>
       </w:pPr>
+      <w:r>
+        <w:rPr>
+          <w:rFonts w:cstheme="minorHAnsi"/>
+        </w:rPr>
+        <w:lastRenderedPageBreak/>
+        <w:t>private uint _drivers = 1;</w:t>
+      </w:r>
+    </w:p>
+    <w:p>
+      <w:pPr>
+        <w:rPr>
+          <w:rFonts w:cstheme="minorHAnsi"/>
+        </w:rPr>
+      </w:pPr>
+      <w:r>
+        <w:rPr>
+          <w:rFonts w:cstheme="minorHAnsi"/>
+        </w:rPr>
+        <w:t xml:space="preserve">public uint Drivers </w:t>
+      </w:r>
+    </w:p>
+    <w:p>
+      <w:pPr>
+        <w:rPr>
+          <w:rFonts w:cstheme="minorHAnsi"/>
+        </w:rPr>
+      </w:pPr>
+      <w:r>
+        <w:rPr>
+          <w:rFonts w:cstheme="minorHAnsi"/>
+        </w:rPr>
+        <w:t>{</w:t>
+      </w:r>
+    </w:p>
+    <w:p>
+      <w:pPr>
+        <w:rPr>
+          <w:rFonts w:cstheme="minorHAnsi"/>
+        </w:rPr>
+      </w:pPr>
+      <w:r>
+        <w:rPr>
+          <w:rFonts w:cstheme="minorHAnsi"/>
+        </w:rPr>
+        <w:tab/>
+        <w:t xml:space="preserve">get </w:t>
+      </w:r>
+      <w:r>
+        <w:rPr>
+          <w:rFonts w:cstheme="minorHAnsi"/>
+        </w:rPr>
+        <w:t>=&gt; _drivers;</w:t>
+      </w:r>
+    </w:p>
+    <w:p>
+      <w:pPr>
+        <w:rPr>
+          <w:rFonts w:cstheme="minorHAnsi"/>
+        </w:rPr>
+      </w:pPr>
+      <w:r>
+        <w:rPr>
+          <w:rFonts w:cstheme="minorHAnsi"/>
+        </w:rPr>
+        <w:tab/>
+        <w:t>set {</w:t>
+      </w:r>
+    </w:p>
+    <w:p>
+      <w:pPr>
+        <w:rPr>
+          <w:rFonts w:cstheme="minorHAnsi"/>
+        </w:rPr>
+      </w:pPr>
+      <w:r>
+        <w:rPr>
+          <w:rFonts w:cstheme="minorHAnsi"/>
+        </w:rPr>
+        <w:tab/>
+      </w:r>
+      <w:r>
+        <w:rPr>
+          <w:rFonts w:cstheme="minorHAnsi"/>
+        </w:rPr>
+        <w:tab/>
+        <w:t>if (value &gt;= 1 &amp;&amp; value &lt;= 4) _drivers = value;</w:t>
+      </w:r>
+    </w:p>
+    <w:p>
+      <w:pPr>
+        <w:rPr>
+          <w:rFonts w:cstheme="minorHAnsi"/>
+        </w:rPr>
+      </w:pPr>
+      <w:r>
+        <w:rPr>
+          <w:rFonts w:cstheme="minorHAnsi"/>
+        </w:rPr>
+        <w:tab/>
+        <w:t>}</w:t>
+      </w:r>
+    </w:p>
+    <w:p>
+      <w:pPr>
+        <w:rPr>
+          <w:rFonts w:cstheme="minorHAnsi"/>
+        </w:rPr>
+      </w:pPr>
+      <w:r>
+        <w:rPr>
+          <w:rFonts w:cstheme="minorHAnsi"/>
+        </w:rPr>
+        <w:t>}</w:t>
+      </w:r>
     </w:p>
     <w:p>
       <w:pPr>
@@ -3349,7 +3892,31 @@
           <w:rFonts w:ascii="Consolas" w:hAnsi="Consolas" w:cstheme="minorHAnsi"/>
         </w:rPr>
         <w:tab/>
-        <w:t>public void CanSetDriversToValidValue(int drivers)</w:t>
+        <w:t>public void CanSetDriversToValidValue(</w:t>
+      </w:r>
+      <w:r>
+        <w:rPr>
+          <w:rFonts w:ascii="Consolas" w:hAnsi="Consolas" w:cstheme="minorHAnsi"/>
+        </w:rPr>
+        <w:t>u</w:t>
+      </w:r>
+      <w:r>
+        <w:rPr>
+          <w:rFonts w:ascii="Consolas" w:hAnsi="Consolas" w:cstheme="minorHAnsi"/>
+        </w:rPr>
+        <w:t>int</w:t>
+      </w:r>
+      <w:r>
+        <w:rPr>
+          <w:rFonts w:ascii="Consolas" w:hAnsi="Consolas" w:cstheme="minorHAnsi"/>
+        </w:rPr>
+        <w:t xml:space="preserve"> drivers</w:t>
+      </w:r>
+      <w:r>
+        <w:rPr>
+          <w:rFonts w:ascii="Consolas" w:hAnsi="Consolas" w:cstheme="minorHAnsi"/>
+        </w:rPr>
+        <w:t>)</w:t>
       </w:r>
     </w:p>
     <w:p>
@@ -3380,6 +3947,66 @@
         </w:rPr>
         <w:tab/>
       </w:r>
+      <w:r>
+        <w:rPr>
+          <w:rFonts w:ascii="Consolas" w:hAnsi="Consolas" w:cstheme="minorHAnsi"/>
+        </w:rPr>
+        <w:tab/>
+      </w:r>
+      <w:r>
+        <w:rPr>
+          <w:rFonts w:ascii="Consolas" w:hAnsi="Consolas" w:cstheme="minorHAnsi"/>
+        </w:rPr>
+        <w:t>Vehicle v = new();</w:t>
+      </w:r>
+    </w:p>
+    <w:p>
+      <w:pPr>
+        <w:spacing w:after="0"/>
+        <w:rPr>
+          <w:rFonts w:ascii="Consolas" w:hAnsi="Consolas" w:cstheme="minorHAnsi"/>
+        </w:rPr>
+      </w:pPr>
+      <w:r>
+        <w:rPr>
+          <w:rFonts w:ascii="Consolas" w:hAnsi="Consolas" w:cstheme="minorHAnsi"/>
+        </w:rPr>
+        <w:tab/>
+      </w:r>
+      <w:r>
+        <w:rPr>
+          <w:rFonts w:ascii="Consolas" w:hAnsi="Consolas" w:cstheme="minorHAnsi"/>
+        </w:rPr>
+        <w:tab/>
+        <w:t>v.Drivers = drivers;</w:t>
+      </w:r>
+    </w:p>
+    <w:p>
+      <w:pPr>
+        <w:spacing w:after="0"/>
+        <w:rPr>
+          <w:rFonts w:ascii="Consolas" w:hAnsi="Consolas" w:cstheme="minorHAnsi"/>
+        </w:rPr>
+      </w:pPr>
+      <w:r>
+        <w:rPr>
+          <w:rFonts w:ascii="Consolas" w:hAnsi="Consolas" w:cstheme="minorHAnsi"/>
+        </w:rPr>
+        <w:tab/>
+      </w:r>
+      <w:r>
+        <w:rPr>
+          <w:rFonts w:ascii="Consolas" w:hAnsi="Consolas" w:cstheme="minorHAnsi"/>
+        </w:rPr>
+        <w:tab/>
+        <w:t>Assert.Equal(</w:t>
+      </w:r>
+      <w:r>
+        <w:rPr>
+          <w:rFonts w:ascii="Consolas" w:hAnsi="Consolas" w:cstheme="minorHAnsi"/>
+        </w:rPr>
+        <w:t>drivers, v.Drivers);</w:t>
+      </w:r>
     </w:p>
     <w:p>
       <w:pPr>
@@ -3540,6 +4167,40 @@
           <w:rFonts w:ascii="Consolas" w:hAnsi="Consolas" w:cstheme="minorHAnsi"/>
         </w:rPr>
       </w:pPr>
+      <w:r>
+        <w:rPr>
+          <w:rFonts w:ascii="Consolas" w:hAnsi="Consolas" w:cstheme="minorHAnsi"/>
+        </w:rPr>
+        <w:tab/>
+      </w:r>
+      <w:r>
+        <w:rPr>
+          <w:rFonts w:ascii="Consolas" w:hAnsi="Consolas" w:cstheme="minorHAnsi"/>
+        </w:rPr>
+        <w:tab/>
+        <w:t>Vehicle v = new();</w:t>
+      </w:r>
+    </w:p>
+    <w:p>
+      <w:pPr>
+        <w:spacing w:after="0"/>
+        <w:rPr>
+          <w:rFonts w:ascii="Consolas" w:hAnsi="Consolas" w:cstheme="minorHAnsi"/>
+        </w:rPr>
+      </w:pPr>
+      <w:r>
+        <w:rPr>
+          <w:rFonts w:ascii="Consolas" w:hAnsi="Consolas" w:cstheme="minorHAnsi"/>
+        </w:rPr>
+        <w:tab/>
+      </w:r>
+      <w:r>
+        <w:rPr>
+          <w:rFonts w:ascii="Consolas" w:hAnsi="Consolas" w:cstheme="minorHAnsi"/>
+        </w:rPr>
+        <w:tab/>
+        <w:t>Assert.Equal(1u, v.Drivers);</w:t>
+      </w:r>
     </w:p>
     <w:p>
       <w:pPr>
@@ -4402,7 +5063,6 @@
         <w:rPr>
           <w:rFonts w:ascii="Consolas" w:hAnsi="Consolas" w:cstheme="minorHAnsi"/>
         </w:rPr>
-        <w:lastRenderedPageBreak/>
         <w:t>}</w:t>
       </w:r>
     </w:p>
@@ -5026,6 +5686,7 @@
         <w:rPr>
           <w:rFonts w:ascii="Consolas" w:hAnsi="Consolas" w:cstheme="minorHAnsi"/>
         </w:rPr>
+        <w:lastRenderedPageBreak/>
         <w:tab/>
       </w:r>
       <w:r>

</xml_diff>